<commit_message>
upload hair length data
</commit_message>
<xml_diff>
--- a/Fur metadata.docx
+++ b/Fur metadata.docx
@@ -145,6 +145,136 @@
       <w:pPr>
         <w:rPr>
           <w:rFonts w:ascii="Arial" w:hAnsi="Arial" w:cs="Arial"/>
+          <w:u w:val="single"/>
+        </w:rPr>
+      </w:pPr>
+    </w:p>
+    <w:p>
+      <w:pPr>
+        <w:rPr>
+          <w:rFonts w:ascii="Arial" w:hAnsi="Arial" w:cs="Arial"/>
+        </w:rPr>
+      </w:pPr>
+      <w:r>
+        <w:rPr>
+          <w:rFonts w:ascii="Arial" w:hAnsi="Arial" w:cs="Arial"/>
+        </w:rPr>
+        <w:t>Hair description</w:t>
+      </w:r>
+    </w:p>
+    <w:p>
+      <w:pPr>
+        <w:rPr>
+          <w:rFonts w:ascii="Arial" w:hAnsi="Arial" w:cs="Arial"/>
+        </w:rPr>
+      </w:pPr>
+    </w:p>
+    <w:p>
+      <w:pPr>
+        <w:rPr>
+          <w:rFonts w:ascii="Arial" w:hAnsi="Arial" w:cs="Arial"/>
+        </w:rPr>
+      </w:pPr>
+      <w:r>
+        <w:rPr>
+          <w:rFonts w:ascii="Arial" w:hAnsi="Arial" w:cs="Arial"/>
+        </w:rPr>
+        <w:t>Smooth and woolly towards the base (next to the skin), likely providing insulation. Towards the base, the hair its grey and much thinner and softer. Hairs get</w:t>
+      </w:r>
+    </w:p>
+    <w:p>
+      <w:pPr>
+        <w:rPr>
+          <w:rFonts w:ascii="Arial" w:hAnsi="Arial" w:cs="Arial"/>
+        </w:rPr>
+      </w:pPr>
+      <w:r>
+        <w:rPr>
+          <w:rFonts w:ascii="Arial" w:hAnsi="Arial" w:cs="Arial"/>
+        </w:rPr>
+        <w:t xml:space="preserve">tougher towards the tip, where they get the greenish colour close to the tip. Right before the tip, the hair thins again, allowing the tip to curve (in a </w:t>
+      </w:r>
+      <w:r>
+        <w:rPr>
+          <w:rFonts w:ascii="Arial" w:hAnsi="Arial" w:cs="Arial"/>
+        </w:rPr>
+        <w:t>fishhook</w:t>
+      </w:r>
+      <w:r>
+        <w:rPr>
+          <w:rFonts w:ascii="Arial" w:hAnsi="Arial" w:cs="Arial"/>
+        </w:rPr>
+        <w:t xml:space="preserve"> shape).</w:t>
+      </w:r>
+    </w:p>
+    <w:p>
+      <w:pPr>
+        <w:rPr>
+          <w:rFonts w:ascii="Arial" w:hAnsi="Arial" w:cs="Arial"/>
+        </w:rPr>
+      </w:pPr>
+      <w:r>
+        <w:rPr>
+          <w:rFonts w:ascii="Arial" w:hAnsi="Arial" w:cs="Arial"/>
+        </w:rPr>
+        <w:t>This is likely making the fur to bend in the same direction, protecting the base.</w:t>
+      </w:r>
+    </w:p>
+    <w:p>
+      <w:pPr>
+        <w:rPr>
+          <w:rFonts w:ascii="Arial" w:hAnsi="Arial" w:cs="Arial"/>
+        </w:rPr>
+      </w:pPr>
+      <w:r>
+        <w:rPr>
+          <w:rFonts w:ascii="Arial" w:hAnsi="Arial" w:cs="Arial"/>
+        </w:rPr>
+        <w:t>Guard hairs are straight, black hairs. They are also much thicker than the fur hairs. They are in a much lower density. The length of guard hairs seems</w:t>
+      </w:r>
+    </w:p>
+    <w:p>
+      <w:pPr>
+        <w:rPr>
+          <w:rFonts w:ascii="Arial" w:hAnsi="Arial" w:cs="Arial"/>
+        </w:rPr>
+      </w:pPr>
+      <w:r>
+        <w:rPr>
+          <w:rFonts w:ascii="Arial" w:hAnsi="Arial" w:cs="Arial"/>
+        </w:rPr>
+        <w:t xml:space="preserve">to be </w:t>
+      </w:r>
+      <w:r>
+        <w:rPr>
+          <w:rFonts w:ascii="Arial" w:hAnsi="Arial" w:cs="Arial"/>
+        </w:rPr>
+        <w:t>like</w:t>
+      </w:r>
+      <w:r>
+        <w:rPr>
+          <w:rFonts w:ascii="Arial" w:hAnsi="Arial" w:cs="Arial"/>
+        </w:rPr>
+        <w:t xml:space="preserve"> the fur hairs, but because they are straight, they stand out in the fur.</w:t>
+      </w:r>
+    </w:p>
+    <w:p>
+      <w:pPr>
+        <w:rPr>
+          <w:rFonts w:ascii="Arial" w:hAnsi="Arial" w:cs="Arial"/>
+        </w:rPr>
+      </w:pPr>
+      <w:r>
+        <w:rPr>
+          <w:rFonts w:ascii="Arial" w:hAnsi="Arial" w:cs="Arial"/>
+        </w:rPr>
+        <w:t>No guards on the ventral side.</w:t>
+      </w:r>
+    </w:p>
+    <w:p>
+      <w:pPr>
+        <w:rPr>
+          <w:rFonts w:ascii="Arial" w:hAnsi="Arial" w:cs="Arial"/>
         </w:rPr>
       </w:pPr>
     </w:p>
@@ -214,21 +344,7 @@
         <w:rPr>
           <w:rFonts w:ascii="Arial" w:hAnsi="Arial" w:cs="Arial"/>
         </w:rPr>
-        <w:t>Close to the skin, the hairs are soft and thin, providing an intertwined structure for insulation. The hairs get thicker towards the tip where they get the green-</w:t>
-      </w:r>
-      <w:proofErr w:type="spellStart"/>
-      <w:r>
-        <w:rPr>
-          <w:rFonts w:ascii="Arial" w:hAnsi="Arial" w:cs="Arial"/>
-        </w:rPr>
-        <w:t>ish</w:t>
-      </w:r>
-      <w:proofErr w:type="spellEnd"/>
-      <w:r>
-        <w:rPr>
-          <w:rFonts w:ascii="Arial" w:hAnsi="Arial" w:cs="Arial"/>
-        </w:rPr>
-        <w:t xml:space="preserve"> colour. However, right before the tip the hairs thin again. This makes the tip to be bended, "closing" the coat. With all the tips bending in the same direction (hook-shaped tip), it creates a smooth coat that might be the responsible for the protection of the insulation area. There is also guard hairs, which are black, straight, and thick. They stand out from the coat, but they have roughly the same length than the other hairs.</w:t>
+        <w:t>Close to the skin, the hairs are soft and thin, providing an intertwined structure for insulation. The hairs get thicker towards the tip where they get the green-ish colour. However, right before the tip the hairs thin again. This makes the tip to be bended, "closing" the coat. With all the tips bending in the same direction (hook-shaped tip), it creates a smooth coat that might be the responsible for the protection of the insulation area. There is also guard hairs, which are black, straight, and thick. They stand out from the coat, but they have roughly the same length than the other hairs.</w:t>
       </w:r>
       <w:r>
         <w:rPr>
@@ -390,6 +506,7 @@
         <w:rPr>
           <w:rFonts w:ascii="Arial" w:hAnsi="Arial" w:cs="Arial"/>
         </w:rPr>
+        <w:lastRenderedPageBreak/>
         <w:t>For each pelt (n=7), we defined 7 positions</w:t>
       </w:r>
       <w:r>
@@ -438,21 +555,7 @@
         <w:rPr>
           <w:rFonts w:ascii="Arial" w:hAnsi="Arial" w:cs="Arial"/>
         </w:rPr>
-        <w:t xml:space="preserve">depth using the weighted average of the dorsal positions (e.g., including </w:t>
-      </w:r>
-      <w:proofErr w:type="gramStart"/>
-      <w:r>
-        <w:rPr>
-          <w:rFonts w:ascii="Arial" w:hAnsi="Arial" w:cs="Arial"/>
-        </w:rPr>
-        <w:t>hear</w:t>
-      </w:r>
-      <w:proofErr w:type="gramEnd"/>
-      <w:r>
-        <w:rPr>
-          <w:rFonts w:ascii="Arial" w:hAnsi="Arial" w:cs="Arial"/>
-        </w:rPr>
-        <w:t>, tail).</w:t>
+        <w:t>depth using the weighted average of the dorsal positions (e.g., including hear, tail).</w:t>
       </w:r>
     </w:p>
     <w:p>
@@ -480,7 +583,6 @@
           <w:rFonts w:ascii="Arial" w:hAnsi="Arial" w:cs="Arial"/>
           <w:noProof/>
         </w:rPr>
-        <w:lastRenderedPageBreak/>
         <w:drawing>
           <wp:inline distT="0" distB="0" distL="0" distR="0" wp14:anchorId="6C3F8E4A" wp14:editId="40CD2D30">
             <wp:extent cx="5731510" cy="3234690"/>
@@ -658,21 +760,7 @@
         <w:rPr>
           <w:rFonts w:ascii="Arial" w:hAnsi="Arial" w:cs="Arial"/>
         </w:rPr>
-        <w:t xml:space="preserve">Using </w:t>
-      </w:r>
-      <w:proofErr w:type="spellStart"/>
-      <w:r>
-        <w:rPr>
-          <w:rFonts w:ascii="Arial" w:hAnsi="Arial" w:cs="Arial"/>
-        </w:rPr>
-        <w:t>Krockenberger’s</w:t>
-      </w:r>
-      <w:proofErr w:type="spellEnd"/>
-      <w:r>
-        <w:rPr>
-          <w:rFonts w:ascii="Arial" w:hAnsi="Arial" w:cs="Arial"/>
-        </w:rPr>
-        <w:t xml:space="preserve"> raw data from the wind tunnel, </w:t>
+        <w:t xml:space="preserve">Using Krockenberger’s raw data from the wind tunnel, </w:t>
       </w:r>
       <w:r>
         <w:rPr>
@@ -732,21 +820,7 @@
         <w:rPr>
           <w:rFonts w:ascii="Arial" w:hAnsi="Arial" w:cs="Arial"/>
         </w:rPr>
-        <w:t>combination: (</w:t>
-      </w:r>
-      <w:proofErr w:type="spellStart"/>
-      <w:r>
-        <w:rPr>
-          <w:rFonts w:ascii="Arial" w:hAnsi="Arial" w:cs="Arial"/>
-        </w:rPr>
-        <w:t>i</w:t>
-      </w:r>
-      <w:proofErr w:type="spellEnd"/>
-      <w:r>
-        <w:rPr>
-          <w:rFonts w:ascii="Arial" w:hAnsi="Arial" w:cs="Arial"/>
-        </w:rPr>
-        <w:t xml:space="preserve">) </w:t>
+        <w:t xml:space="preserve">combination: (i) </w:t>
       </w:r>
       <w:r>
         <w:rPr>
@@ -1762,21 +1836,7 @@
         <w:rPr>
           <w:rFonts w:ascii="Arial" w:hAnsi="Arial" w:cs="Arial"/>
         </w:rPr>
-        <w:t xml:space="preserve">This would be especially easy for the ventral area of the fur, because it is very short. A slight push with the </w:t>
-      </w:r>
-      <w:proofErr w:type="spellStart"/>
-      <w:r>
-        <w:rPr>
-          <w:rFonts w:ascii="Arial" w:hAnsi="Arial" w:cs="Arial"/>
-        </w:rPr>
-        <w:t>caliper</w:t>
-      </w:r>
-      <w:proofErr w:type="spellEnd"/>
-      <w:r>
-        <w:rPr>
-          <w:rFonts w:ascii="Arial" w:hAnsi="Arial" w:cs="Arial"/>
-        </w:rPr>
-        <w:t xml:space="preserve"> would mean double or triple the measure</w:t>
+        <w:t>This would be especially easy for the ventral area of the fur, because it is very short. A slight push with the caliper would mean double or triple the measure</w:t>
       </w:r>
       <w:r>
         <w:rPr>
@@ -1845,21 +1905,7 @@
         <w:rPr>
           <w:rFonts w:ascii="Arial" w:hAnsi="Arial" w:cs="Arial"/>
         </w:rPr>
-        <w:t xml:space="preserve"> then compared this new observed measure to the effective thermal conductance simulated with </w:t>
-      </w:r>
-      <w:proofErr w:type="spellStart"/>
-      <w:r>
-        <w:rPr>
-          <w:rFonts w:ascii="Arial" w:hAnsi="Arial" w:cs="Arial"/>
-        </w:rPr>
-        <w:t>NicheMapR</w:t>
-      </w:r>
-      <w:proofErr w:type="spellEnd"/>
-      <w:r>
-        <w:rPr>
-          <w:rFonts w:ascii="Arial" w:hAnsi="Arial" w:cs="Arial"/>
-        </w:rPr>
-        <w:t>, with the idea that the values should be higher than KEFF estimations.</w:t>
+        <w:t xml:space="preserve"> then compared this new observed measure to the effective thermal conductance simulated with NicheMapR, with the idea that the values should be higher than KEFF estimations.</w:t>
       </w:r>
     </w:p>
     <w:p>

</xml_diff>